<commit_message>
update week 9 R resources for infer OWA with 2 levels
</commit_message>
<xml_diff>
--- a/_site/resources/week9.docx
+++ b/_site/resources/week9.docx
@@ -941,6 +941,56 @@
           </w:p>
         </w:tc>
       </w:tr>
+    </w:tbl>
+    <w:p/>
+    <w:p>
+      <w:r>
+        <w:rPr>
+          <w:b/>
+          <w:bCs/>
+          <w:sz w:val="24"/>
+          <w:szCs w:val="24"/>
+        </w:rPr>
+        <w:t xml:space="preserve">If your categorical variable has </w:t>
+      </w:r>
+      <w:r>
+        <w:rPr>
+          <w:b/>
+          <w:bCs/>
+          <w:sz w:val="24"/>
+          <w:szCs w:val="24"/>
+          <w:u w:val="single"/>
+        </w:rPr>
+        <w:t>three or more</w:t>
+      </w:r>
+      <w:r>
+        <w:rPr>
+          <w:b/>
+          <w:bCs/>
+          <w:sz w:val="24"/>
+          <w:szCs w:val="24"/>
+        </w:rPr>
+        <w:t xml:space="preserve"> levels, then you</w:t>
+      </w:r>
+      <w:r>
+        <w:rPr>
+          <w:b/>
+          <w:bCs/>
+          <w:sz w:val="24"/>
+          <w:szCs w:val="24"/>
+        </w:rPr>
+        <w:t xml:space="preserve"> can use an F-statistic to carry out a simulation-based one-way ANOVA. </w:t>
+      </w:r>
+    </w:p>
+    <w:tbl>
+      <w:tblPr>
+        <w:tblStyle w:val="TableGrid"/>
+        <w:tblW w:w="0" w:type="auto"/>
+        <w:tblLook w:val="04A0" w:firstRow="1" w:lastRow="0" w:firstColumn="1" w:lastColumn="0" w:noHBand="0" w:noVBand="1"/>
+      </w:tblPr>
+      <w:tblGrid>
+        <w:gridCol w:w="9350"/>
+      </w:tblGrid>
       <w:tr>
         <w:tc>
           <w:tcPr>
@@ -989,7 +1039,14 @@
                 <w:rFonts w:ascii="Courier New" w:hAnsi="Courier New" w:cs="Courier New"/>
                 <w:color w:val="000000" w:themeColor="text1"/>
               </w:rPr>
-              <w:t>obs_slope</w:t>
+              <w:t>obs_</w:t>
+            </w:r>
+            <w:r>
+              <w:rPr>
+                <w:rFonts w:ascii="Courier New" w:hAnsi="Courier New" w:cs="Courier New"/>
+                <w:color w:val="000000" w:themeColor="text1"/>
+              </w:rPr>
+              <w:t>F</w:t>
             </w:r>
             <w:proofErr w:type="spellEnd"/>
             <w:r>
@@ -1176,6 +1233,13 @@
               </w:rPr>
               <w:t>null_dist</w:t>
             </w:r>
+            <w:r>
+              <w:rPr>
+                <w:rFonts w:ascii="Courier New" w:hAnsi="Courier New" w:cs="Courier New"/>
+                <w:color w:val="000000" w:themeColor="text1"/>
+              </w:rPr>
+              <w:t>ribution</w:t>
+            </w:r>
             <w:proofErr w:type="spellEnd"/>
             <w:r>
               <w:rPr>
@@ -1436,55 +1500,7 @@
               <w:t>)</w:t>
             </w:r>
           </w:p>
-          <w:p>
-            <w:pPr>
-              <w:rPr>
-                <w:b/>
-                <w:bCs/>
-                <w:i/>
-                <w:iCs/>
-              </w:rPr>
-            </w:pPr>
-          </w:p>
-          <w:p>
-            <w:r>
-              <w:rPr>
-                <w:b/>
-                <w:bCs/>
-                <w:i/>
-                <w:iCs/>
-              </w:rPr>
-              <w:t>No</w:t>
-            </w:r>
-            <w:r>
-              <w:rPr>
-                <w:b/>
-                <w:bCs/>
-                <w:i/>
-                <w:iCs/>
-              </w:rPr>
-              <w:t>te:</w:t>
-            </w:r>
-            <w:r>
-              <w:rPr>
-                <w:b/>
-                <w:bCs/>
-              </w:rPr>
-              <w:t xml:space="preserve"> </w:t>
-            </w:r>
-            <w:r>
-              <w:t>You choose the</w:t>
-            </w:r>
-            <w:r>
-              <w:t xml:space="preserve"> </w:t>
-            </w:r>
-            <w:r>
-              <w:t xml:space="preserve">number of reps. I recommend choosing at least 1000, to get a good idea of the shape of the bootstrap distribution – remember we need to verify it is approximately normal. </w:t>
-            </w:r>
-            <w:r>
-              <w:br/>
-            </w:r>
-          </w:p>
+          <w:p/>
         </w:tc>
       </w:tr>
     </w:tbl>
@@ -1977,6 +1993,12 @@
               </w:rPr>
               <w:t>null_dist</w:t>
             </w:r>
+            <w:r>
+              <w:rPr>
+                <w:rFonts w:ascii="Courier New" w:hAnsi="Courier New" w:cs="Courier New"/>
+              </w:rPr>
+              <w:t>ribution</w:t>
+            </w:r>
             <w:proofErr w:type="spellEnd"/>
             <w:r>
               <w:rPr>
@@ -2158,6 +2180,1186 @@
       </w:tr>
     </w:tbl>
     <w:p/>
+    <w:p>
+      <w:pPr>
+        <w:rPr>
+          <w:b/>
+          <w:bCs/>
+          <w:sz w:val="24"/>
+          <w:szCs w:val="24"/>
+        </w:rPr>
+      </w:pPr>
+      <w:r>
+        <w:rPr>
+          <w:b/>
+          <w:bCs/>
+          <w:sz w:val="24"/>
+          <w:szCs w:val="24"/>
+        </w:rPr>
+        <w:t xml:space="preserve">If your categorical variable has </w:t>
+      </w:r>
+      <w:r>
+        <w:rPr>
+          <w:b/>
+          <w:bCs/>
+          <w:sz w:val="24"/>
+          <w:szCs w:val="24"/>
+          <w:u w:val="single"/>
+        </w:rPr>
+        <w:t>two</w:t>
+      </w:r>
+      <w:r>
+        <w:rPr>
+          <w:b/>
+          <w:bCs/>
+          <w:sz w:val="24"/>
+          <w:szCs w:val="24"/>
+        </w:rPr>
+        <w:t xml:space="preserve"> levels, then your process needs to be modified slightly! </w:t>
+      </w:r>
+    </w:p>
+    <w:tbl>
+      <w:tblPr>
+        <w:tblStyle w:val="TableGrid"/>
+        <w:tblW w:w="0" w:type="auto"/>
+        <w:tblLook w:val="04A0" w:firstRow="1" w:lastRow="0" w:firstColumn="1" w:lastColumn="0" w:noHBand="0" w:noVBand="1"/>
+      </w:tblPr>
+      <w:tblGrid>
+        <w:gridCol w:w="9350"/>
+      </w:tblGrid>
+      <w:tr>
+        <w:tc>
+          <w:tcPr>
+            <w:tcW w:w="9350" w:type="dxa"/>
+          </w:tcPr>
+          <w:p>
+            <w:pPr>
+              <w:jc w:val="center"/>
+              <w:rPr>
+                <w:b/>
+                <w:bCs/>
+                <w:sz w:val="28"/>
+                <w:szCs w:val="28"/>
+              </w:rPr>
+            </w:pPr>
+            <w:r>
+              <w:rPr>
+                <w:b/>
+                <w:bCs/>
+                <w:sz w:val="28"/>
+                <w:szCs w:val="28"/>
+              </w:rPr>
+              <w:t xml:space="preserve">Obtaining the Sample (Observed) </w:t>
+            </w:r>
+            <w:r>
+              <w:rPr>
+                <w:b/>
+                <w:bCs/>
+                <w:sz w:val="28"/>
+                <w:szCs w:val="28"/>
+              </w:rPr>
+              <w:t>Difference in Means</w:t>
+            </w:r>
+          </w:p>
+          <w:p>
+            <w:pPr>
+              <w:jc w:val="center"/>
+              <w:rPr>
+                <w:b/>
+                <w:bCs/>
+                <w:sz w:val="28"/>
+                <w:szCs w:val="28"/>
+              </w:rPr>
+            </w:pPr>
+          </w:p>
+          <w:p>
+            <w:pPr>
+              <w:rPr>
+                <w:rFonts w:ascii="Courier New" w:hAnsi="Courier New" w:cs="Courier New"/>
+              </w:rPr>
+            </w:pPr>
+            <w:proofErr w:type="spellStart"/>
+            <w:r>
+              <w:rPr>
+                <w:rFonts w:ascii="Courier New" w:hAnsi="Courier New" w:cs="Courier New"/>
+                <w:color w:val="000000" w:themeColor="text1"/>
+              </w:rPr>
+              <w:t>obs_</w:t>
+            </w:r>
+            <w:r>
+              <w:rPr>
+                <w:rFonts w:ascii="Courier New" w:hAnsi="Courier New" w:cs="Courier New"/>
+                <w:color w:val="000000" w:themeColor="text1"/>
+              </w:rPr>
+              <w:t>diff</w:t>
+            </w:r>
+            <w:proofErr w:type="spellEnd"/>
+            <w:r>
+              <w:rPr>
+                <w:rFonts w:ascii="Courier New" w:hAnsi="Courier New" w:cs="Courier New"/>
+                <w:color w:val="000000" w:themeColor="text1"/>
+              </w:rPr>
+              <w:t xml:space="preserve"> &lt;- </w:t>
+            </w:r>
+            <w:r>
+              <w:rPr>
+                <w:rFonts w:ascii="Courier New" w:hAnsi="Courier New" w:cs="Courier New"/>
+                <w:color w:val="FF0000"/>
+              </w:rPr>
+              <w:t>&lt;NAME OF DATASET&gt;</w:t>
+            </w:r>
+            <w:r>
+              <w:rPr>
+                <w:rFonts w:ascii="Courier New" w:hAnsi="Courier New" w:cs="Courier New"/>
+              </w:rPr>
+              <w:t xml:space="preserve"> %&gt;%</w:t>
+            </w:r>
+          </w:p>
+          <w:p>
+            <w:pPr>
+              <w:rPr>
+                <w:rFonts w:ascii="Courier New" w:hAnsi="Courier New" w:cs="Courier New"/>
+                <w:color w:val="FF0000"/>
+              </w:rPr>
+            </w:pPr>
+            <w:r>
+              <w:rPr>
+                <w:rFonts w:ascii="Courier New" w:hAnsi="Courier New" w:cs="Courier New"/>
+              </w:rPr>
+              <w:t xml:space="preserve">  </w:t>
+            </w:r>
+            <w:proofErr w:type="gramStart"/>
+            <w:r>
+              <w:rPr>
+                <w:rFonts w:ascii="Courier New" w:hAnsi="Courier New" w:cs="Courier New"/>
+              </w:rPr>
+              <w:t>specify(</w:t>
+            </w:r>
+            <w:proofErr w:type="gramEnd"/>
+            <w:r>
+              <w:rPr>
+                <w:rFonts w:ascii="Courier New" w:hAnsi="Courier New" w:cs="Courier New"/>
+              </w:rPr>
+              <w:t xml:space="preserve">response = </w:t>
+            </w:r>
+            <w:r>
+              <w:rPr>
+                <w:rFonts w:ascii="Courier New" w:hAnsi="Courier New" w:cs="Courier New"/>
+                <w:color w:val="FF0000"/>
+              </w:rPr>
+              <w:t>&lt;NAME OF VARIABLE&gt;</w:t>
+            </w:r>
+            <w:r>
+              <w:rPr>
+                <w:rFonts w:ascii="Courier New" w:hAnsi="Courier New" w:cs="Courier New"/>
+                <w:color w:val="000000" w:themeColor="text1"/>
+              </w:rPr>
+              <w:t>,</w:t>
+            </w:r>
+            <w:r>
+              <w:rPr>
+                <w:rFonts w:ascii="Courier New" w:hAnsi="Courier New" w:cs="Courier New"/>
+                <w:color w:val="FF0000"/>
+              </w:rPr>
+              <w:t xml:space="preserve"> </w:t>
+            </w:r>
+          </w:p>
+          <w:p>
+            <w:pPr>
+              <w:rPr>
+                <w:rFonts w:ascii="Courier New" w:hAnsi="Courier New" w:cs="Courier New"/>
+              </w:rPr>
+            </w:pPr>
+            <w:r>
+              <w:rPr>
+                <w:rFonts w:ascii="Courier New" w:hAnsi="Courier New" w:cs="Courier New"/>
+                <w:color w:val="FF0000"/>
+              </w:rPr>
+              <w:t xml:space="preserve">          </w:t>
+            </w:r>
+            <w:r>
+              <w:rPr>
+                <w:rFonts w:ascii="Courier New" w:hAnsi="Courier New" w:cs="Courier New"/>
+                <w:color w:val="000000" w:themeColor="text1"/>
+              </w:rPr>
+              <w:t>explanatory =</w:t>
+            </w:r>
+            <w:r>
+              <w:rPr>
+                <w:rFonts w:ascii="Courier New" w:hAnsi="Courier New" w:cs="Courier New"/>
+                <w:color w:val="FF0000"/>
+              </w:rPr>
+              <w:t xml:space="preserve"> &lt;NAME OF VARIABLE&gt;</w:t>
+            </w:r>
+            <w:r>
+              <w:rPr>
+                <w:rFonts w:ascii="Courier New" w:hAnsi="Courier New" w:cs="Courier New"/>
+              </w:rPr>
+              <w:t xml:space="preserve">) %&gt;% </w:t>
+            </w:r>
+          </w:p>
+          <w:p>
+            <w:pPr>
+              <w:rPr>
+                <w:rFonts w:ascii="Courier New" w:hAnsi="Courier New" w:cs="Courier New"/>
+              </w:rPr>
+            </w:pPr>
+            <w:r>
+              <w:rPr>
+                <w:rFonts w:ascii="Courier New" w:hAnsi="Courier New" w:cs="Courier New"/>
+              </w:rPr>
+              <w:t xml:space="preserve">  </w:t>
+            </w:r>
+            <w:proofErr w:type="gramStart"/>
+            <w:r>
+              <w:rPr>
+                <w:rFonts w:ascii="Courier New" w:hAnsi="Courier New" w:cs="Courier New"/>
+              </w:rPr>
+              <w:t>calculate(</w:t>
+            </w:r>
+            <w:proofErr w:type="gramEnd"/>
+            <w:r>
+              <w:rPr>
+                <w:rFonts w:ascii="Courier New" w:hAnsi="Courier New" w:cs="Courier New"/>
+              </w:rPr>
+              <w:t>stat = "</w:t>
+            </w:r>
+            <w:r>
+              <w:rPr>
+                <w:rFonts w:ascii="Courier New" w:hAnsi="Courier New" w:cs="Courier New"/>
+              </w:rPr>
+              <w:t>diff in means</w:t>
+            </w:r>
+            <w:r>
+              <w:rPr>
+                <w:rFonts w:ascii="Courier New" w:hAnsi="Courier New" w:cs="Courier New"/>
+              </w:rPr>
+              <w:t>")</w:t>
+            </w:r>
+          </w:p>
+          <w:p/>
+        </w:tc>
+      </w:tr>
+      <w:tr>
+        <w:tc>
+          <w:tcPr>
+            <w:tcW w:w="9350" w:type="dxa"/>
+          </w:tcPr>
+          <w:p>
+            <w:pPr>
+              <w:jc w:val="center"/>
+              <w:rPr>
+                <w:b/>
+                <w:bCs/>
+                <w:sz w:val="28"/>
+                <w:szCs w:val="28"/>
+              </w:rPr>
+            </w:pPr>
+            <w:r>
+              <w:rPr>
+                <w:b/>
+                <w:bCs/>
+                <w:sz w:val="28"/>
+                <w:szCs w:val="28"/>
+              </w:rPr>
+              <w:t xml:space="preserve">Obtaining 1000 Permuted </w:t>
+            </w:r>
+            <w:r>
+              <w:rPr>
+                <w:b/>
+                <w:bCs/>
+                <w:sz w:val="28"/>
+                <w:szCs w:val="28"/>
+              </w:rPr>
+              <w:t>Differences in Means</w:t>
+            </w:r>
+          </w:p>
+          <w:p>
+            <w:pPr>
+              <w:jc w:val="center"/>
+              <w:rPr>
+                <w:b/>
+                <w:bCs/>
+                <w:sz w:val="28"/>
+                <w:szCs w:val="28"/>
+              </w:rPr>
+            </w:pPr>
+          </w:p>
+          <w:p>
+            <w:pPr>
+              <w:rPr>
+                <w:rFonts w:ascii="Courier New" w:hAnsi="Courier New" w:cs="Courier New"/>
+              </w:rPr>
+            </w:pPr>
+            <w:proofErr w:type="spellStart"/>
+            <w:r>
+              <w:rPr>
+                <w:rFonts w:ascii="Courier New" w:hAnsi="Courier New" w:cs="Courier New"/>
+                <w:color w:val="000000" w:themeColor="text1"/>
+              </w:rPr>
+              <w:t>null_dist</w:t>
+            </w:r>
+            <w:r>
+              <w:rPr>
+                <w:rFonts w:ascii="Courier New" w:hAnsi="Courier New" w:cs="Courier New"/>
+                <w:color w:val="000000" w:themeColor="text1"/>
+              </w:rPr>
+              <w:t>ribution</w:t>
+            </w:r>
+            <w:proofErr w:type="spellEnd"/>
+            <w:r>
+              <w:rPr>
+                <w:rFonts w:ascii="Courier New" w:hAnsi="Courier New" w:cs="Courier New"/>
+                <w:color w:val="000000" w:themeColor="text1"/>
+              </w:rPr>
+              <w:t xml:space="preserve"> &lt;-</w:t>
+            </w:r>
+            <w:r>
+              <w:rPr>
+                <w:rFonts w:ascii="Courier New" w:hAnsi="Courier New" w:cs="Courier New"/>
+                <w:color w:val="FF0000"/>
+              </w:rPr>
+              <w:t xml:space="preserve"> </w:t>
+            </w:r>
+            <w:r>
+              <w:rPr>
+                <w:rFonts w:ascii="Courier New" w:hAnsi="Courier New" w:cs="Courier New"/>
+                <w:color w:val="FF0000"/>
+              </w:rPr>
+              <w:t>&lt;NAME OF DATASET&gt;</w:t>
+            </w:r>
+            <w:r>
+              <w:rPr>
+                <w:rFonts w:ascii="Courier New" w:hAnsi="Courier New" w:cs="Courier New"/>
+              </w:rPr>
+              <w:t xml:space="preserve"> </w:t>
+            </w:r>
+            <w:r>
+              <w:rPr>
+                <w:rFonts w:ascii="Courier New" w:hAnsi="Courier New" w:cs="Courier New"/>
+              </w:rPr>
+              <w:t>%&gt;%</w:t>
+            </w:r>
+          </w:p>
+          <w:p>
+            <w:pPr>
+              <w:rPr>
+                <w:rFonts w:ascii="Courier New" w:hAnsi="Courier New" w:cs="Courier New"/>
+                <w:color w:val="FF0000"/>
+              </w:rPr>
+            </w:pPr>
+            <w:r>
+              <w:rPr>
+                <w:rFonts w:ascii="Courier New" w:hAnsi="Courier New" w:cs="Courier New"/>
+              </w:rPr>
+              <w:t xml:space="preserve">  </w:t>
+            </w:r>
+            <w:proofErr w:type="gramStart"/>
+            <w:r>
+              <w:rPr>
+                <w:rFonts w:ascii="Courier New" w:hAnsi="Courier New" w:cs="Courier New"/>
+              </w:rPr>
+              <w:t>specify(</w:t>
+            </w:r>
+            <w:proofErr w:type="gramEnd"/>
+            <w:r>
+              <w:rPr>
+                <w:rFonts w:ascii="Courier New" w:hAnsi="Courier New" w:cs="Courier New"/>
+              </w:rPr>
+              <w:t xml:space="preserve">response = </w:t>
+            </w:r>
+            <w:r>
+              <w:rPr>
+                <w:rFonts w:ascii="Courier New" w:hAnsi="Courier New" w:cs="Courier New"/>
+                <w:color w:val="FF0000"/>
+              </w:rPr>
+              <w:t xml:space="preserve">&lt;NAME OF </w:t>
+            </w:r>
+            <w:r>
+              <w:rPr>
+                <w:rFonts w:ascii="Courier New" w:hAnsi="Courier New" w:cs="Courier New"/>
+                <w:color w:val="FF0000"/>
+              </w:rPr>
+              <w:t xml:space="preserve">NUMERICAL </w:t>
+            </w:r>
+            <w:r>
+              <w:rPr>
+                <w:rFonts w:ascii="Courier New" w:hAnsi="Courier New" w:cs="Courier New"/>
+                <w:color w:val="FF0000"/>
+              </w:rPr>
+              <w:t>VARIABLE&gt;</w:t>
+            </w:r>
+            <w:r>
+              <w:rPr>
+                <w:rFonts w:ascii="Courier New" w:hAnsi="Courier New" w:cs="Courier New"/>
+              </w:rPr>
+              <w:t>,</w:t>
+            </w:r>
+            <w:r>
+              <w:rPr>
+                <w:rFonts w:ascii="Courier New" w:hAnsi="Courier New" w:cs="Courier New"/>
+                <w:color w:val="FF0000"/>
+              </w:rPr>
+              <w:t xml:space="preserve"> </w:t>
+            </w:r>
+          </w:p>
+          <w:p>
+            <w:pPr>
+              <w:rPr>
+                <w:rFonts w:ascii="Courier New" w:hAnsi="Courier New" w:cs="Courier New"/>
+              </w:rPr>
+            </w:pPr>
+            <w:r>
+              <w:rPr>
+                <w:rFonts w:ascii="Courier New" w:hAnsi="Courier New" w:cs="Courier New"/>
+              </w:rPr>
+              <w:t xml:space="preserve">          explanatory = </w:t>
+            </w:r>
+            <w:r>
+              <w:rPr>
+                <w:rFonts w:ascii="Courier New" w:hAnsi="Courier New" w:cs="Courier New"/>
+                <w:color w:val="FF0000"/>
+              </w:rPr>
+              <w:t xml:space="preserve">&lt;NAME OF </w:t>
+            </w:r>
+            <w:r>
+              <w:rPr>
+                <w:rFonts w:ascii="Courier New" w:hAnsi="Courier New" w:cs="Courier New"/>
+                <w:color w:val="FF0000"/>
+              </w:rPr>
+              <w:t xml:space="preserve">CATEGORICAL </w:t>
+            </w:r>
+            <w:r>
+              <w:rPr>
+                <w:rFonts w:ascii="Courier New" w:hAnsi="Courier New" w:cs="Courier New"/>
+                <w:color w:val="FF0000"/>
+              </w:rPr>
+              <w:t>VARIABLE&gt;</w:t>
+            </w:r>
+            <w:r>
+              <w:rPr>
+                <w:rFonts w:ascii="Courier New" w:hAnsi="Courier New" w:cs="Courier New"/>
+              </w:rPr>
+              <w:t xml:space="preserve">) %&gt;% </w:t>
+            </w:r>
+          </w:p>
+          <w:p>
+            <w:pPr>
+              <w:rPr>
+                <w:rFonts w:ascii="Courier New" w:hAnsi="Courier New" w:cs="Courier New"/>
+              </w:rPr>
+            </w:pPr>
+            <w:r>
+              <w:rPr>
+                <w:rFonts w:ascii="Courier New" w:hAnsi="Courier New" w:cs="Courier New"/>
+              </w:rPr>
+              <w:t xml:space="preserve">  </w:t>
+            </w:r>
+            <w:proofErr w:type="gramStart"/>
+            <w:r>
+              <w:rPr>
+                <w:rFonts w:ascii="Courier New" w:hAnsi="Courier New" w:cs="Courier New"/>
+              </w:rPr>
+              <w:t>hypothesize(</w:t>
+            </w:r>
+            <w:proofErr w:type="gramEnd"/>
+            <w:r>
+              <w:rPr>
+                <w:rFonts w:ascii="Courier New" w:hAnsi="Courier New" w:cs="Courier New"/>
+              </w:rPr>
+              <w:t>null = “independence”) %&gt;%</w:t>
+            </w:r>
+          </w:p>
+          <w:p>
+            <w:pPr>
+              <w:rPr>
+                <w:rFonts w:ascii="Courier New" w:hAnsi="Courier New" w:cs="Courier New"/>
+              </w:rPr>
+            </w:pPr>
+            <w:r>
+              <w:rPr>
+                <w:rFonts w:ascii="Courier New" w:hAnsi="Courier New" w:cs="Courier New"/>
+              </w:rPr>
+              <w:t xml:space="preserve">  </w:t>
+            </w:r>
+            <w:proofErr w:type="gramStart"/>
+            <w:r>
+              <w:rPr>
+                <w:rFonts w:ascii="Courier New" w:hAnsi="Courier New" w:cs="Courier New"/>
+              </w:rPr>
+              <w:t>generate(</w:t>
+            </w:r>
+            <w:proofErr w:type="gramEnd"/>
+            <w:r>
+              <w:rPr>
+                <w:rFonts w:ascii="Courier New" w:hAnsi="Courier New" w:cs="Courier New"/>
+              </w:rPr>
+              <w:t xml:space="preserve">reps = </w:t>
+            </w:r>
+            <w:r>
+              <w:rPr>
+                <w:rFonts w:ascii="Courier New" w:hAnsi="Courier New" w:cs="Courier New"/>
+              </w:rPr>
+              <w:t>1000</w:t>
+            </w:r>
+            <w:r>
+              <w:rPr>
+                <w:rFonts w:ascii="Courier New" w:hAnsi="Courier New" w:cs="Courier New"/>
+              </w:rPr>
+              <w:t>, type = "</w:t>
+            </w:r>
+            <w:r>
+              <w:rPr>
+                <w:rFonts w:ascii="Courier New" w:hAnsi="Courier New" w:cs="Courier New"/>
+              </w:rPr>
+              <w:t>permute</w:t>
+            </w:r>
+            <w:r>
+              <w:rPr>
+                <w:rFonts w:ascii="Courier New" w:hAnsi="Courier New" w:cs="Courier New"/>
+              </w:rPr>
+              <w:t>") %&gt;%</w:t>
+            </w:r>
+          </w:p>
+          <w:p>
+            <w:pPr>
+              <w:rPr>
+                <w:rFonts w:ascii="Courier New" w:hAnsi="Courier New" w:cs="Courier New"/>
+              </w:rPr>
+            </w:pPr>
+            <w:r>
+              <w:rPr>
+                <w:rFonts w:ascii="Courier New" w:hAnsi="Courier New" w:cs="Courier New"/>
+              </w:rPr>
+              <w:t xml:space="preserve">  </w:t>
+            </w:r>
+            <w:proofErr w:type="gramStart"/>
+            <w:r>
+              <w:rPr>
+                <w:rFonts w:ascii="Courier New" w:hAnsi="Courier New" w:cs="Courier New"/>
+              </w:rPr>
+              <w:t>calculate(</w:t>
+            </w:r>
+            <w:proofErr w:type="gramEnd"/>
+            <w:r>
+              <w:rPr>
+                <w:rFonts w:ascii="Courier New" w:hAnsi="Courier New" w:cs="Courier New"/>
+              </w:rPr>
+              <w:t>stat = "</w:t>
+            </w:r>
+            <w:r>
+              <w:rPr>
+                <w:rFonts w:ascii="Courier New" w:hAnsi="Courier New" w:cs="Courier New"/>
+              </w:rPr>
+              <w:t>diff in means</w:t>
+            </w:r>
+            <w:r>
+              <w:rPr>
+                <w:rFonts w:ascii="Courier New" w:hAnsi="Courier New" w:cs="Courier New"/>
+              </w:rPr>
+              <w:t>"</w:t>
+            </w:r>
+            <w:r>
+              <w:rPr>
+                <w:rFonts w:ascii="Courier New" w:hAnsi="Courier New" w:cs="Courier New"/>
+              </w:rPr>
+              <w:t>)</w:t>
+            </w:r>
+          </w:p>
+          <w:p/>
+        </w:tc>
+      </w:tr>
+      <w:tr>
+        <w:tc>
+          <w:tcPr>
+            <w:tcW w:w="9350" w:type="dxa"/>
+          </w:tcPr>
+          <w:p>
+            <w:pPr>
+              <w:jc w:val="center"/>
+              <w:rPr>
+                <w:b/>
+                <w:bCs/>
+                <w:sz w:val="28"/>
+                <w:szCs w:val="28"/>
+              </w:rPr>
+            </w:pPr>
+            <w:r>
+              <w:rPr>
+                <w:b/>
+                <w:bCs/>
+                <w:sz w:val="28"/>
+                <w:szCs w:val="28"/>
+              </w:rPr>
+              <w:lastRenderedPageBreak/>
+              <w:t>Plotting the Null Distribution</w:t>
+            </w:r>
+          </w:p>
+          <w:p>
+            <w:pPr>
+              <w:jc w:val="center"/>
+              <w:rPr>
+                <w:b/>
+                <w:bCs/>
+                <w:sz w:val="28"/>
+                <w:szCs w:val="28"/>
+              </w:rPr>
+            </w:pPr>
+          </w:p>
+          <w:p>
+            <w:pPr>
+              <w:rPr>
+                <w:rFonts w:ascii="Courier New" w:hAnsi="Courier New" w:cs="Courier New"/>
+                <w:color w:val="000000" w:themeColor="text1"/>
+              </w:rPr>
+            </w:pPr>
+            <w:r>
+              <w:rPr>
+                <w:rFonts w:ascii="Courier New" w:hAnsi="Courier New" w:cs="Courier New"/>
+                <w:color w:val="000000" w:themeColor="text1"/>
+              </w:rPr>
+              <w:t>visualize(</w:t>
+            </w:r>
+            <w:proofErr w:type="spellStart"/>
+            <w:r>
+              <w:rPr>
+                <w:rFonts w:ascii="Courier New" w:hAnsi="Courier New" w:cs="Courier New"/>
+                <w:color w:val="000000" w:themeColor="text1"/>
+              </w:rPr>
+              <w:t>null_distribution</w:t>
+            </w:r>
+            <w:proofErr w:type="spellEnd"/>
+            <w:r>
+              <w:rPr>
+                <w:rFonts w:ascii="Courier New" w:hAnsi="Courier New" w:cs="Courier New"/>
+                <w:color w:val="000000" w:themeColor="text1"/>
+              </w:rPr>
+              <w:t xml:space="preserve">) </w:t>
+            </w:r>
+          </w:p>
+          <w:p>
+            <w:pPr>
+              <w:rPr>
+                <w:rFonts w:ascii="Courier New" w:hAnsi="Courier New" w:cs="Courier New"/>
+                <w:color w:val="000000" w:themeColor="text1"/>
+              </w:rPr>
+            </w:pPr>
+          </w:p>
+          <w:p>
+            <w:r>
+              <w:rPr>
+                <w:b/>
+                <w:bCs/>
+                <w:i/>
+                <w:iCs/>
+              </w:rPr>
+              <w:t xml:space="preserve">Note: </w:t>
+            </w:r>
+            <w:r>
+              <w:t>You can</w:t>
+            </w:r>
+            <w:r>
+              <w:t xml:space="preserve"> add axis labels to this plot! All you need to do is connect the </w:t>
+            </w:r>
+            <w:proofErr w:type="gramStart"/>
+            <w:r>
+              <w:rPr>
+                <w:rFonts w:ascii="Courier New" w:hAnsi="Courier New" w:cs="Courier New"/>
+              </w:rPr>
+              <w:t>visualize(</w:t>
+            </w:r>
+            <w:proofErr w:type="gramEnd"/>
+            <w:r>
+              <w:rPr>
+                <w:rFonts w:ascii="Courier New" w:hAnsi="Courier New" w:cs="Courier New"/>
+              </w:rPr>
+              <w:t>)</w:t>
+            </w:r>
+            <w:r>
+              <w:t xml:space="preserve"> step to </w:t>
+            </w:r>
+            <w:r>
+              <w:rPr>
+                <w:rFonts w:ascii="Courier New" w:hAnsi="Courier New" w:cs="Courier New"/>
+              </w:rPr>
+              <w:t>labs()</w:t>
+            </w:r>
+            <w:r>
+              <w:t xml:space="preserve"> using a </w:t>
+            </w:r>
+            <w:r>
+              <w:rPr>
+                <w:rFonts w:ascii="Courier New" w:hAnsi="Courier New" w:cs="Courier New"/>
+                <w:b/>
+                <w:bCs/>
+              </w:rPr>
+              <w:t>+</w:t>
+            </w:r>
+            <w:r>
+              <w:t xml:space="preserve"> sign. </w:t>
+            </w:r>
+            <w:r>
+              <w:t xml:space="preserve"> </w:t>
+            </w:r>
+          </w:p>
+          <w:p>
+            <w:pPr>
+              <w:jc w:val="center"/>
+              <w:rPr>
+                <w:b/>
+                <w:bCs/>
+                <w:sz w:val="28"/>
+                <w:szCs w:val="28"/>
+              </w:rPr>
+            </w:pPr>
+          </w:p>
+        </w:tc>
+      </w:tr>
+      <w:tr>
+        <w:tc>
+          <w:tcPr>
+            <w:tcW w:w="9350" w:type="dxa"/>
+          </w:tcPr>
+          <w:p>
+            <w:pPr>
+              <w:jc w:val="center"/>
+              <w:rPr>
+                <w:b/>
+                <w:bCs/>
+                <w:sz w:val="28"/>
+                <w:szCs w:val="28"/>
+              </w:rPr>
+            </w:pPr>
+            <w:r>
+              <w:rPr>
+                <w:b/>
+                <w:bCs/>
+                <w:sz w:val="28"/>
+                <w:szCs w:val="28"/>
+              </w:rPr>
+              <w:t>Shading the p-value</w:t>
+            </w:r>
+          </w:p>
+          <w:p>
+            <w:pPr>
+              <w:jc w:val="center"/>
+              <w:rPr>
+                <w:b/>
+                <w:bCs/>
+                <w:sz w:val="28"/>
+                <w:szCs w:val="28"/>
+              </w:rPr>
+            </w:pPr>
+          </w:p>
+          <w:p>
+            <w:pPr>
+              <w:rPr>
+                <w:rFonts w:ascii="Courier New" w:hAnsi="Courier New" w:cs="Courier New"/>
+                <w:color w:val="000000" w:themeColor="text1"/>
+              </w:rPr>
+            </w:pPr>
+            <w:r>
+              <w:rPr>
+                <w:rFonts w:ascii="Courier New" w:hAnsi="Courier New" w:cs="Courier New"/>
+                <w:color w:val="000000" w:themeColor="text1"/>
+              </w:rPr>
+              <w:t>visualize(</w:t>
+            </w:r>
+            <w:proofErr w:type="spellStart"/>
+            <w:r>
+              <w:rPr>
+                <w:rFonts w:ascii="Courier New" w:hAnsi="Courier New" w:cs="Courier New"/>
+                <w:color w:val="000000" w:themeColor="text1"/>
+              </w:rPr>
+              <w:t>null_</w:t>
+            </w:r>
+            <w:proofErr w:type="gramStart"/>
+            <w:r>
+              <w:rPr>
+                <w:rFonts w:ascii="Courier New" w:hAnsi="Courier New" w:cs="Courier New"/>
+                <w:color w:val="000000" w:themeColor="text1"/>
+              </w:rPr>
+              <w:t>distribution</w:t>
+            </w:r>
+            <w:proofErr w:type="spellEnd"/>
+            <w:r>
+              <w:rPr>
+                <w:rFonts w:ascii="Courier New" w:hAnsi="Courier New" w:cs="Courier New"/>
+                <w:color w:val="000000" w:themeColor="text1"/>
+              </w:rPr>
+              <w:t>)+</w:t>
+            </w:r>
+            <w:proofErr w:type="gramEnd"/>
+            <w:r>
+              <w:rPr>
+                <w:rFonts w:ascii="Courier New" w:hAnsi="Courier New" w:cs="Courier New"/>
+                <w:color w:val="000000" w:themeColor="text1"/>
+              </w:rPr>
+              <w:t xml:space="preserve"> </w:t>
+            </w:r>
+          </w:p>
+          <w:p>
+            <w:pPr>
+              <w:rPr>
+                <w:rFonts w:ascii="Courier New" w:hAnsi="Courier New" w:cs="Courier New"/>
+                <w:color w:val="000000" w:themeColor="text1"/>
+              </w:rPr>
+            </w:pPr>
+            <w:r>
+              <w:rPr>
+                <w:rFonts w:ascii="Courier New" w:hAnsi="Courier New" w:cs="Courier New"/>
+                <w:color w:val="000000" w:themeColor="text1"/>
+              </w:rPr>
+              <w:t xml:space="preserve">   </w:t>
+            </w:r>
+            <w:proofErr w:type="spellStart"/>
+            <w:r>
+              <w:rPr>
+                <w:rFonts w:ascii="Courier New" w:hAnsi="Courier New" w:cs="Courier New"/>
+                <w:color w:val="000000" w:themeColor="text1"/>
+              </w:rPr>
+              <w:t>shade_p_</w:t>
+            </w:r>
+            <w:proofErr w:type="gramStart"/>
+            <w:r>
+              <w:rPr>
+                <w:rFonts w:ascii="Courier New" w:hAnsi="Courier New" w:cs="Courier New"/>
+                <w:color w:val="000000" w:themeColor="text1"/>
+              </w:rPr>
+              <w:t>value</w:t>
+            </w:r>
+            <w:proofErr w:type="spellEnd"/>
+            <w:r>
+              <w:rPr>
+                <w:rFonts w:ascii="Courier New" w:hAnsi="Courier New" w:cs="Courier New"/>
+                <w:color w:val="000000" w:themeColor="text1"/>
+              </w:rPr>
+              <w:t>(</w:t>
+            </w:r>
+            <w:proofErr w:type="spellStart"/>
+            <w:proofErr w:type="gramEnd"/>
+            <w:r>
+              <w:rPr>
+                <w:rFonts w:ascii="Courier New" w:hAnsi="Courier New" w:cs="Courier New"/>
+                <w:color w:val="000000" w:themeColor="text1"/>
+              </w:rPr>
+              <w:t>obs_stat</w:t>
+            </w:r>
+            <w:proofErr w:type="spellEnd"/>
+            <w:r>
+              <w:rPr>
+                <w:rFonts w:ascii="Courier New" w:hAnsi="Courier New" w:cs="Courier New"/>
+                <w:color w:val="000000" w:themeColor="text1"/>
+              </w:rPr>
+              <w:t xml:space="preserve"> = </w:t>
+            </w:r>
+            <w:proofErr w:type="spellStart"/>
+            <w:r>
+              <w:rPr>
+                <w:rFonts w:ascii="Courier New" w:hAnsi="Courier New" w:cs="Courier New"/>
+                <w:color w:val="000000" w:themeColor="text1"/>
+              </w:rPr>
+              <w:t>obs_</w:t>
+            </w:r>
+            <w:r>
+              <w:rPr>
+                <w:rFonts w:ascii="Courier New" w:hAnsi="Courier New" w:cs="Courier New"/>
+                <w:color w:val="000000" w:themeColor="text1"/>
+              </w:rPr>
+              <w:t>diff</w:t>
+            </w:r>
+            <w:proofErr w:type="spellEnd"/>
+            <w:r>
+              <w:rPr>
+                <w:rFonts w:ascii="Courier New" w:hAnsi="Courier New" w:cs="Courier New"/>
+                <w:color w:val="000000" w:themeColor="text1"/>
+              </w:rPr>
+              <w:t xml:space="preserve">, </w:t>
+            </w:r>
+          </w:p>
+          <w:p>
+            <w:pPr>
+              <w:rPr>
+                <w:rFonts w:ascii="Courier New" w:hAnsi="Courier New" w:cs="Courier New"/>
+                <w:color w:val="000000" w:themeColor="text1"/>
+              </w:rPr>
+            </w:pPr>
+            <w:r>
+              <w:rPr>
+                <w:rFonts w:ascii="Courier New" w:hAnsi="Courier New" w:cs="Courier New"/>
+                <w:color w:val="000000" w:themeColor="text1"/>
+              </w:rPr>
+              <w:t xml:space="preserve">                 direction = “</w:t>
+            </w:r>
+            <w:r>
+              <w:rPr>
+                <w:rFonts w:ascii="Courier New" w:hAnsi="Courier New" w:cs="Courier New"/>
+                <w:color w:val="000000" w:themeColor="text1"/>
+              </w:rPr>
+              <w:t>two-sided</w:t>
+            </w:r>
+            <w:r>
+              <w:rPr>
+                <w:rFonts w:ascii="Courier New" w:hAnsi="Courier New" w:cs="Courier New"/>
+                <w:color w:val="000000" w:themeColor="text1"/>
+              </w:rPr>
+              <w:t>”)</w:t>
+            </w:r>
+          </w:p>
+          <w:p>
+            <w:pPr>
+              <w:jc w:val="center"/>
+              <w:rPr>
+                <w:b/>
+                <w:bCs/>
+                <w:sz w:val="28"/>
+                <w:szCs w:val="28"/>
+              </w:rPr>
+            </w:pPr>
+          </w:p>
+          <w:p>
+            <w:pPr>
+              <w:jc w:val="center"/>
+              <w:rPr>
+                <w:b/>
+                <w:bCs/>
+                <w:sz w:val="28"/>
+                <w:szCs w:val="28"/>
+              </w:rPr>
+            </w:pPr>
+            <w:r>
+              <w:rPr>
+                <w:b/>
+                <w:bCs/>
+                <w:i/>
+                <w:iCs/>
+              </w:rPr>
+              <w:t xml:space="preserve">Note: </w:t>
+            </w:r>
+            <w:r>
+              <w:t>You can</w:t>
+            </w:r>
+            <w:r>
+              <w:t xml:space="preserve"> add axis labels to this plot! All you need to do is connect the </w:t>
+            </w:r>
+            <w:proofErr w:type="gramStart"/>
+            <w:r>
+              <w:rPr>
+                <w:rFonts w:ascii="Courier New" w:hAnsi="Courier New" w:cs="Courier New"/>
+              </w:rPr>
+              <w:t>visualize(</w:t>
+            </w:r>
+            <w:proofErr w:type="gramEnd"/>
+            <w:r>
+              <w:rPr>
+                <w:rFonts w:ascii="Courier New" w:hAnsi="Courier New" w:cs="Courier New"/>
+              </w:rPr>
+              <w:t>)</w:t>
+            </w:r>
+            <w:r>
+              <w:t xml:space="preserve"> step to </w:t>
+            </w:r>
+            <w:r>
+              <w:rPr>
+                <w:rFonts w:ascii="Courier New" w:hAnsi="Courier New" w:cs="Courier New"/>
+              </w:rPr>
+              <w:t>labs()</w:t>
+            </w:r>
+            <w:r>
+              <w:t xml:space="preserve"> using a </w:t>
+            </w:r>
+            <w:r>
+              <w:rPr>
+                <w:rFonts w:ascii="Courier New" w:hAnsi="Courier New" w:cs="Courier New"/>
+                <w:b/>
+                <w:bCs/>
+              </w:rPr>
+              <w:t>+</w:t>
+            </w:r>
+            <w:r>
+              <w:t xml:space="preserve"> sign. </w:t>
+            </w:r>
+            <w:r>
+              <w:t xml:space="preserve"> </w:t>
+            </w:r>
+          </w:p>
+        </w:tc>
+      </w:tr>
+      <w:tr>
+        <w:tc>
+          <w:tcPr>
+            <w:tcW w:w="9350" w:type="dxa"/>
+          </w:tcPr>
+          <w:p>
+            <w:pPr>
+              <w:jc w:val="center"/>
+              <w:rPr>
+                <w:b/>
+                <w:bCs/>
+                <w:sz w:val="28"/>
+                <w:szCs w:val="28"/>
+              </w:rPr>
+            </w:pPr>
+            <w:r>
+              <w:rPr>
+                <w:b/>
+                <w:bCs/>
+                <w:sz w:val="28"/>
+                <w:szCs w:val="28"/>
+              </w:rPr>
+              <w:t>Obtaining a p-value</w:t>
+            </w:r>
+          </w:p>
+          <w:p>
+            <w:pPr>
+              <w:jc w:val="center"/>
+              <w:rPr>
+                <w:b/>
+                <w:bCs/>
+                <w:sz w:val="28"/>
+                <w:szCs w:val="28"/>
+              </w:rPr>
+            </w:pPr>
+          </w:p>
+          <w:p>
+            <w:pPr>
+              <w:rPr>
+                <w:rFonts w:ascii="Courier New" w:hAnsi="Courier New" w:cs="Courier New"/>
+              </w:rPr>
+            </w:pPr>
+            <w:proofErr w:type="spellStart"/>
+            <w:r>
+              <w:rPr>
+                <w:rFonts w:ascii="Courier New" w:hAnsi="Courier New" w:cs="Courier New"/>
+              </w:rPr>
+              <w:t>get_p_</w:t>
+            </w:r>
+            <w:proofErr w:type="gramStart"/>
+            <w:r>
+              <w:rPr>
+                <w:rFonts w:ascii="Courier New" w:hAnsi="Courier New" w:cs="Courier New"/>
+              </w:rPr>
+              <w:t>value</w:t>
+            </w:r>
+            <w:proofErr w:type="spellEnd"/>
+            <w:r>
+              <w:rPr>
+                <w:rFonts w:ascii="Courier New" w:hAnsi="Courier New" w:cs="Courier New"/>
+              </w:rPr>
+              <w:t>(</w:t>
+            </w:r>
+            <w:proofErr w:type="spellStart"/>
+            <w:proofErr w:type="gramEnd"/>
+            <w:r>
+              <w:rPr>
+                <w:rFonts w:ascii="Courier New" w:hAnsi="Courier New" w:cs="Courier New"/>
+              </w:rPr>
+              <w:t>null_dist</w:t>
+            </w:r>
+            <w:r>
+              <w:rPr>
+                <w:rFonts w:ascii="Courier New" w:hAnsi="Courier New" w:cs="Courier New"/>
+              </w:rPr>
+              <w:t>ribution</w:t>
+            </w:r>
+            <w:proofErr w:type="spellEnd"/>
+            <w:r>
+              <w:rPr>
+                <w:rFonts w:ascii="Courier New" w:hAnsi="Courier New" w:cs="Courier New"/>
+              </w:rPr>
+              <w:t xml:space="preserve">, </w:t>
+            </w:r>
+          </w:p>
+          <w:p>
+            <w:pPr>
+              <w:rPr>
+                <w:rFonts w:ascii="Courier New" w:hAnsi="Courier New" w:cs="Courier New"/>
+              </w:rPr>
+            </w:pPr>
+            <w:r>
+              <w:rPr>
+                <w:rFonts w:ascii="Courier New" w:hAnsi="Courier New" w:cs="Courier New"/>
+              </w:rPr>
+              <w:t xml:space="preserve">            </w:t>
+            </w:r>
+            <w:proofErr w:type="spellStart"/>
+            <w:r>
+              <w:rPr>
+                <w:rFonts w:ascii="Courier New" w:hAnsi="Courier New" w:cs="Courier New"/>
+              </w:rPr>
+              <w:t>obs_stat</w:t>
+            </w:r>
+            <w:proofErr w:type="spellEnd"/>
+            <w:r>
+              <w:rPr>
+                <w:rFonts w:ascii="Courier New" w:hAnsi="Courier New" w:cs="Courier New"/>
+              </w:rPr>
+              <w:t xml:space="preserve"> = </w:t>
+            </w:r>
+            <w:proofErr w:type="spellStart"/>
+            <w:r>
+              <w:rPr>
+                <w:rFonts w:ascii="Courier New" w:hAnsi="Courier New" w:cs="Courier New"/>
+              </w:rPr>
+              <w:t>obs_diff</w:t>
+            </w:r>
+            <w:proofErr w:type="spellEnd"/>
+            <w:r>
+              <w:rPr>
+                <w:rFonts w:ascii="Courier New" w:hAnsi="Courier New" w:cs="Courier New"/>
+              </w:rPr>
+              <w:t>,</w:t>
+            </w:r>
+          </w:p>
+          <w:p>
+            <w:pPr>
+              <w:rPr>
+                <w:rFonts w:ascii="Courier New" w:hAnsi="Courier New" w:cs="Courier New"/>
+              </w:rPr>
+            </w:pPr>
+            <w:r>
+              <w:rPr>
+                <w:rFonts w:ascii="Courier New" w:hAnsi="Courier New" w:cs="Courier New"/>
+              </w:rPr>
+              <w:t xml:space="preserve">            direction = “</w:t>
+            </w:r>
+            <w:r>
+              <w:rPr>
+                <w:rFonts w:ascii="Courier New" w:hAnsi="Courier New" w:cs="Courier New"/>
+              </w:rPr>
+              <w:t>two-sided</w:t>
+            </w:r>
+            <w:r>
+              <w:rPr>
+                <w:rFonts w:ascii="Courier New" w:hAnsi="Courier New" w:cs="Courier New"/>
+              </w:rPr>
+              <w:t>”)</w:t>
+            </w:r>
+          </w:p>
+          <w:p>
+            <w:pPr>
+              <w:jc w:val="center"/>
+              <w:rPr>
+                <w:b/>
+                <w:bCs/>
+                <w:sz w:val="28"/>
+                <w:szCs w:val="28"/>
+              </w:rPr>
+            </w:pPr>
+          </w:p>
+        </w:tc>
+      </w:tr>
+    </w:tbl>
+    <w:p>
+      <w:pPr>
+        <w:rPr>
+          <w:b/>
+          <w:bCs/>
+          <w:sz w:val="24"/>
+          <w:szCs w:val="24"/>
+        </w:rPr>
+      </w:pPr>
+    </w:p>
     <w:sectPr>
       <w:pgSz w:w="12240" w:h="15840"/>
       <w:pgMar w:top="1440" w:right="1440" w:bottom="1440" w:left="1440" w:header="720" w:footer="720" w:gutter="0"/>
@@ -2166,6 +3368,56 @@
     </w:sectPr>
   </w:body>
 </w:document>
+</file>
+
+<file path=word/endnotes.xml><?xml version="1.0" encoding="utf-8"?>
+<w:endnotes xmlns:wpc="http://schemas.microsoft.com/office/word/2010/wordprocessingCanvas" xmlns:cx="http://schemas.microsoft.com/office/drawing/2014/chartex" xmlns:cx1="http://schemas.microsoft.com/office/drawing/2015/9/8/chartex" xmlns:cx2="http://schemas.microsoft.com/office/drawing/2015/10/21/chartex" xmlns:cx3="http://schemas.microsoft.com/office/drawing/2016/5/9/chartex" xmlns:cx4="http://schemas.microsoft.com/office/drawing/2016/5/10/chartex" xmlns:cx5="http://schemas.microsoft.com/office/drawing/2016/5/11/chartex" xmlns:cx6="http://schemas.microsoft.com/office/drawing/2016/5/12/chartex" xmlns:cx7="http://schemas.microsoft.com/office/drawing/2016/5/13/chartex" xmlns:cx8="http://schemas.microsoft.com/office/drawing/2016/5/14/chartex" xmlns:mc="http://schemas.openxmlformats.org/markup-compatibility/2006" xmlns:aink="http://schemas.microsoft.com/office/drawing/2016/ink" xmlns:am3d="http://schemas.microsoft.com/office/drawing/2017/model3d" xmlns:o="urn:schemas-microsoft-com:office:office" xmlns:oel="http://schemas.microsoft.com/office/2019/extlst" xmlns:r="http://schemas.openxmlformats.org/officeDocument/2006/relationships" xmlns:m="http://schemas.openxmlformats.org/officeDocument/2006/math" xmlns:v="urn:schemas-microsoft-com:vml" xmlns:wp14="http://schemas.microsoft.com/office/word/2010/wordprocessingDrawing" xmlns:wp="http://schemas.openxmlformats.org/drawingml/2006/wordprocessingDrawing" xmlns:w10="urn:schemas-microsoft-com:office:word" xmlns:w="http://schemas.openxmlformats.org/wordprocessingml/2006/main" xmlns:w14="http://schemas.microsoft.com/office/word/2010/wordml" xmlns:w15="http://schemas.microsoft.com/office/word/2012/wordml" xmlns:w16cex="http://schemas.microsoft.com/office/word/2018/wordml/cex" xmlns:w16cid="http://schemas.microsoft.com/office/word/2016/wordml/cid" xmlns:w16="http://schemas.microsoft.com/office/word/2018/wordml" xmlns:w16sdtdh="http://schemas.microsoft.com/office/word/2020/wordml/sdtdatahash" xmlns:w16se="http://schemas.microsoft.com/office/word/2015/wordml/symex" xmlns:wpg="http://schemas.microsoft.com/office/word/2010/wordprocessingGroup" xmlns:wpi="http://schemas.microsoft.com/office/word/2010/wordprocessingInk" xmlns:wne="http://schemas.microsoft.com/office/word/2006/wordml" xmlns:wps="http://schemas.microsoft.com/office/word/2010/wordprocessingShape" mc:Ignorable="w14 w15 w16se w16cid w16 w16cex w16sdtdh wp14">
+  <w:endnote w:type="separator" w:id="-1">
+    <w:p>
+      <w:pPr>
+        <w:spacing w:after="0" w:line="240" w:lineRule="auto"/>
+      </w:pPr>
+      <w:r>
+        <w:separator/>
+      </w:r>
+    </w:p>
+  </w:endnote>
+  <w:endnote w:type="continuationSeparator" w:id="0">
+    <w:p>
+      <w:pPr>
+        <w:spacing w:after="0" w:line="240" w:lineRule="auto"/>
+      </w:pPr>
+      <w:r>
+        <w:continuationSeparator/>
+      </w:r>
+    </w:p>
+  </w:endnote>
+</w:endnotes>
+</file>
+
+<file path=word/footnotes.xml><?xml version="1.0" encoding="utf-8"?>
+<w:footnotes xmlns:wpc="http://schemas.microsoft.com/office/word/2010/wordprocessingCanvas" xmlns:cx="http://schemas.microsoft.com/office/drawing/2014/chartex" xmlns:cx1="http://schemas.microsoft.com/office/drawing/2015/9/8/chartex" xmlns:cx2="http://schemas.microsoft.com/office/drawing/2015/10/21/chartex" xmlns:cx3="http://schemas.microsoft.com/office/drawing/2016/5/9/chartex" xmlns:cx4="http://schemas.microsoft.com/office/drawing/2016/5/10/chartex" xmlns:cx5="http://schemas.microsoft.com/office/drawing/2016/5/11/chartex" xmlns:cx6="http://schemas.microsoft.com/office/drawing/2016/5/12/chartex" xmlns:cx7="http://schemas.microsoft.com/office/drawing/2016/5/13/chartex" xmlns:cx8="http://schemas.microsoft.com/office/drawing/2016/5/14/chartex" xmlns:mc="http://schemas.openxmlformats.org/markup-compatibility/2006" xmlns:aink="http://schemas.microsoft.com/office/drawing/2016/ink" xmlns:am3d="http://schemas.microsoft.com/office/drawing/2017/model3d" xmlns:o="urn:schemas-microsoft-com:office:office" xmlns:oel="http://schemas.microsoft.com/office/2019/extlst" xmlns:r="http://schemas.openxmlformats.org/officeDocument/2006/relationships" xmlns:m="http://schemas.openxmlformats.org/officeDocument/2006/math" xmlns:v="urn:schemas-microsoft-com:vml" xmlns:wp14="http://schemas.microsoft.com/office/word/2010/wordprocessingDrawing" xmlns:wp="http://schemas.openxmlformats.org/drawingml/2006/wordprocessingDrawing" xmlns:w10="urn:schemas-microsoft-com:office:word" xmlns:w="http://schemas.openxmlformats.org/wordprocessingml/2006/main" xmlns:w14="http://schemas.microsoft.com/office/word/2010/wordml" xmlns:w15="http://schemas.microsoft.com/office/word/2012/wordml" xmlns:w16cex="http://schemas.microsoft.com/office/word/2018/wordml/cex" xmlns:w16cid="http://schemas.microsoft.com/office/word/2016/wordml/cid" xmlns:w16="http://schemas.microsoft.com/office/word/2018/wordml" xmlns:w16sdtdh="http://schemas.microsoft.com/office/word/2020/wordml/sdtdatahash" xmlns:w16se="http://schemas.microsoft.com/office/word/2015/wordml/symex" xmlns:wpg="http://schemas.microsoft.com/office/word/2010/wordprocessingGroup" xmlns:wpi="http://schemas.microsoft.com/office/word/2010/wordprocessingInk" xmlns:wne="http://schemas.microsoft.com/office/word/2006/wordml" xmlns:wps="http://schemas.microsoft.com/office/word/2010/wordprocessingShape" mc:Ignorable="w14 w15 w16se w16cid w16 w16cex w16sdtdh wp14">
+  <w:footnote w:type="separator" w:id="-1">
+    <w:p>
+      <w:pPr>
+        <w:spacing w:after="0" w:line="240" w:lineRule="auto"/>
+      </w:pPr>
+      <w:r>
+        <w:separator/>
+      </w:r>
+    </w:p>
+  </w:footnote>
+  <w:footnote w:type="continuationSeparator" w:id="0">
+    <w:p>
+      <w:pPr>
+        <w:spacing w:after="0" w:line="240" w:lineRule="auto"/>
+      </w:pPr>
+      <w:r>
+        <w:continuationSeparator/>
+      </w:r>
+    </w:p>
+  </w:footnote>
+</w:footnotes>
 </file>
 
 <file path=word/styles.xml><?xml version="1.0" encoding="utf-8"?>
@@ -2616,6 +3868,50 @@
       </w:tblBorders>
     </w:tblPr>
   </w:style>
+  <w:style w:type="paragraph" w:styleId="Header">
+    <w:name w:val="header"/>
+    <w:basedOn w:val="Normal"/>
+    <w:link w:val="HeaderChar"/>
+    <w:uiPriority w:val="99"/>
+    <w:unhideWhenUsed/>
+    <w:rsid w:val="00463550"/>
+    <w:pPr>
+      <w:tabs>
+        <w:tab w:val="center" w:pos="4680"/>
+        <w:tab w:val="right" w:pos="9360"/>
+      </w:tabs>
+      <w:spacing w:after="0" w:line="240" w:lineRule="auto"/>
+    </w:pPr>
+  </w:style>
+  <w:style w:type="character" w:customStyle="1" w:styleId="HeaderChar">
+    <w:name w:val="Header Char"/>
+    <w:basedOn w:val="DefaultParagraphFont"/>
+    <w:link w:val="Header"/>
+    <w:uiPriority w:val="99"/>
+    <w:rsid w:val="00463550"/>
+  </w:style>
+  <w:style w:type="paragraph" w:styleId="Footer">
+    <w:name w:val="footer"/>
+    <w:basedOn w:val="Normal"/>
+    <w:link w:val="FooterChar"/>
+    <w:uiPriority w:val="99"/>
+    <w:unhideWhenUsed/>
+    <w:rsid w:val="00463550"/>
+    <w:pPr>
+      <w:tabs>
+        <w:tab w:val="center" w:pos="4680"/>
+        <w:tab w:val="right" w:pos="9360"/>
+      </w:tabs>
+      <w:spacing w:after="0" w:line="240" w:lineRule="auto"/>
+    </w:pPr>
+  </w:style>
+  <w:style w:type="character" w:customStyle="1" w:styleId="FooterChar">
+    <w:name w:val="Footer Char"/>
+    <w:basedOn w:val="DefaultParagraphFont"/>
+    <w:link w:val="Footer"/>
+    <w:uiPriority w:val="99"/>
+    <w:rsid w:val="00463550"/>
+  </w:style>
 </w:styles>
 </file>
 

</xml_diff>